<commit_message>
Minor correction in Increment 2 Progress Report
</commit_message>
<xml_diff>
--- a/Group 27 PR Increment 2.docx
+++ b/Group 27 PR Increment 2.docx
@@ -188,17 +188,8 @@
           <w:rFonts w:ascii="Times New Roman" w:hAnsi="Times New Roman" w:cs="Times New Roman"/>
           <w:iCs/>
         </w:rPr>
-        <w:t xml:space="preserve"> – </w:t>
-      </w:r>
-      <w:proofErr w:type="spellStart"/>
-      <w:r>
-        <w:rPr>
-          <w:rFonts w:ascii="Times New Roman" w:hAnsi="Times New Roman" w:cs="Times New Roman"/>
-          <w:iCs/>
-        </w:rPr>
-        <w:t>Hudbone</w:t>
-      </w:r>
-      <w:proofErr w:type="spellEnd"/>
+        <w:t xml:space="preserve"> – Hudbone</w:t>
+      </w:r>
     </w:p>
     <w:p>
       <w:pPr>
@@ -219,47 +210,22 @@
           <w:rFonts w:ascii="Times New Roman" w:hAnsi="Times New Roman" w:cs="Times New Roman"/>
           <w:iCs/>
         </w:rPr>
-        <w:t xml:space="preserve">Jack </w:t>
-      </w:r>
-      <w:proofErr w:type="spellStart"/>
+        <w:t xml:space="preserve">Jack Throdahl – </w:t>
+      </w:r>
       <w:r>
         <w:rPr>
           <w:rFonts w:ascii="Times New Roman" w:hAnsi="Times New Roman" w:cs="Times New Roman"/>
           <w:iCs/>
         </w:rPr>
-        <w:t>Throdahl</w:t>
-      </w:r>
-      <w:proofErr w:type="spellEnd"/>
+        <w:t>jtt20q</w:t>
+      </w:r>
       <w:r>
         <w:rPr>
           <w:rFonts w:ascii="Times New Roman" w:hAnsi="Times New Roman" w:cs="Times New Roman"/>
           <w:iCs/>
         </w:rPr>
-        <w:t xml:space="preserve"> – </w:t>
-      </w:r>
-      <w:r>
-        <w:rPr>
-          <w:rFonts w:ascii="Times New Roman" w:hAnsi="Times New Roman" w:cs="Times New Roman"/>
-          <w:iCs/>
-        </w:rPr>
-        <w:t>jtt20q</w:t>
-      </w:r>
-      <w:r>
-        <w:rPr>
-          <w:rFonts w:ascii="Times New Roman" w:hAnsi="Times New Roman" w:cs="Times New Roman"/>
-          <w:iCs/>
-        </w:rPr>
-        <w:t xml:space="preserve"> – </w:t>
-      </w:r>
-      <w:proofErr w:type="spellStart"/>
-      <w:r>
-        <w:rPr>
-          <w:rFonts w:ascii="Times New Roman" w:hAnsi="Times New Roman" w:cs="Times New Roman"/>
-          <w:iCs/>
-        </w:rPr>
-        <w:t>throdahl</w:t>
-      </w:r>
-      <w:proofErr w:type="spellEnd"/>
+        <w:t xml:space="preserve"> – throdahl</w:t>
+      </w:r>
     </w:p>
     <w:p>
       <w:pPr>
@@ -330,25 +296,7 @@
           <w:bCs/>
           <w:iCs/>
         </w:rPr>
-        <w:t xml:space="preserve">GrouPay is a web application designed to facilitate users in reconciling collective debts, by allowing individuals to join billing groups, in which they can independently contribute to bills owed by themselves and their peers within the same billing group. Users must first make accounts </w:t>
-      </w:r>
-      <w:proofErr w:type="gramStart"/>
-      <w:r>
-        <w:rPr>
-          <w:rFonts w:ascii="Times New Roman" w:eastAsia="Times New Roman" w:hAnsi="Times New Roman" w:cs="Times New Roman"/>
-          <w:bCs/>
-          <w:iCs/>
-        </w:rPr>
-        <w:t>in order to</w:t>
-      </w:r>
-      <w:proofErr w:type="gramEnd"/>
-      <w:r>
-        <w:rPr>
-          <w:rFonts w:ascii="Times New Roman" w:eastAsia="Times New Roman" w:hAnsi="Times New Roman" w:cs="Times New Roman"/>
-          <w:bCs/>
-          <w:iCs/>
-        </w:rPr>
-        <w:t xml:space="preserve"> find the other users with which to join the same billing group, set up by a third party such as a landlord (or property manager, company, etc.), after which they can split bills, such as rent or utilities evenly, and/or distribute percentages of the balance due however they decide. This way, users are individually held accountable for their own parts of the total balance due, simplifying the process of collectively managing mutual expenses.</w:t>
+        <w:t>GrouPay is a web application designed to facilitate users in reconciling collective debts, by allowing individuals to join billing groups, in which they can independently contribute to bills owed by themselves and their peers within the same billing group. Users must first make accounts in order to find the other users with which to join the same billing group, set up by a third party such as a landlord (or property manager, company, etc.), after which they can split bills, such as rent or utilities evenly, and/or distribute percentages of the balance due however they decide. This way, users are individually held accountable for their own parts of the total balance due, simplifying the process of collectively managing mutual expenses.</w:t>
       </w:r>
     </w:p>
     <w:p>
@@ -612,21 +560,7 @@
         <w:rPr>
           <w:rFonts w:ascii="Times New Roman" w:eastAsia="Times New Roman" w:hAnsi="Times New Roman" w:cs="Times New Roman"/>
         </w:rPr>
-        <w:t xml:space="preserve"> Although the </w:t>
-      </w:r>
-      <w:proofErr w:type="gramStart"/>
-      <w:r>
-        <w:rPr>
-          <w:rFonts w:ascii="Times New Roman" w:eastAsia="Times New Roman" w:hAnsi="Times New Roman" w:cs="Times New Roman"/>
-        </w:rPr>
-        <w:t>aforementioned pages</w:t>
-      </w:r>
-      <w:proofErr w:type="gramEnd"/>
-      <w:r>
-        <w:rPr>
-          <w:rFonts w:ascii="Times New Roman" w:eastAsia="Times New Roman" w:hAnsi="Times New Roman" w:cs="Times New Roman"/>
-        </w:rPr>
-        <w:t xml:space="preserve"> may not have the entirety of their functionality implemented, the basis for these features are present, and are in progress as of 11/15/2024.</w:t>
+        <w:t xml:space="preserve"> Although the aforementioned pages may not have the entirety of their functionality implemented, the basis for these features are present, and are in progress as of 11/15/2024.</w:t>
       </w:r>
     </w:p>
     <w:p>
@@ -676,35 +610,7 @@
         <w:rPr>
           <w:rFonts w:ascii="Times New Roman" w:eastAsia="Times New Roman" w:hAnsi="Times New Roman" w:cs="Times New Roman"/>
         </w:rPr>
-        <w:t>The most challenging aspect of this increment was generally finding a solution to having in-</w:t>
-      </w:r>
-      <w:proofErr w:type="gramStart"/>
-      <w:r>
-        <w:rPr>
-          <w:rFonts w:ascii="Times New Roman" w:eastAsia="Times New Roman" w:hAnsi="Times New Roman" w:cs="Times New Roman"/>
-        </w:rPr>
-        <w:t>lined</w:t>
-      </w:r>
-      <w:proofErr w:type="gramEnd"/>
-      <w:r>
-        <w:rPr>
-          <w:rFonts w:ascii="Times New Roman" w:eastAsia="Times New Roman" w:hAnsi="Times New Roman" w:cs="Times New Roman"/>
-        </w:rPr>
-        <w:t xml:space="preserve"> buttons on the forms that allow a user to access the details of a Billing Group from the </w:t>
-      </w:r>
-      <w:proofErr w:type="gramStart"/>
-      <w:r>
-        <w:rPr>
-          <w:rFonts w:ascii="Times New Roman" w:eastAsia="Times New Roman" w:hAnsi="Times New Roman" w:cs="Times New Roman"/>
-        </w:rPr>
-        <w:t>Dashboard, or</w:t>
-      </w:r>
-      <w:proofErr w:type="gramEnd"/>
-      <w:r>
-        <w:rPr>
-          <w:rFonts w:ascii="Times New Roman" w:eastAsia="Times New Roman" w:hAnsi="Times New Roman" w:cs="Times New Roman"/>
-        </w:rPr>
-        <w:t xml:space="preserve"> join a Billing Group from the Search page. Figuring out a way to have a visually appealing button that also takes information being passed to the HTML page</w:t>
+        <w:t>The most challenging aspect of this increment was generally finding a solution to having in-lined buttons on the forms that allow a user to access the details of a Billing Group from the Dashboard, or join a Billing Group from the Search page. Figuring out a way to have a visually appealing button that also takes information being passed to the HTML page</w:t>
       </w:r>
       <w:r>
         <w:rPr>
@@ -716,21 +622,7 @@
         <w:rPr>
           <w:rFonts w:ascii="Times New Roman" w:eastAsia="Times New Roman" w:hAnsi="Times New Roman" w:cs="Times New Roman"/>
         </w:rPr>
-        <w:t xml:space="preserve"> </w:t>
-      </w:r>
-      <w:proofErr w:type="gramStart"/>
-      <w:r>
-        <w:rPr>
-          <w:rFonts w:ascii="Times New Roman" w:eastAsia="Times New Roman" w:hAnsi="Times New Roman" w:cs="Times New Roman"/>
-        </w:rPr>
-        <w:t>in order to</w:t>
-      </w:r>
-      <w:proofErr w:type="gramEnd"/>
-      <w:r>
-        <w:rPr>
-          <w:rFonts w:ascii="Times New Roman" w:eastAsia="Times New Roman" w:hAnsi="Times New Roman" w:cs="Times New Roman"/>
-        </w:rPr>
-        <w:t xml:space="preserve"> pass it back </w:t>
+        <w:t xml:space="preserve"> in order to pass it back </w:t>
       </w:r>
       <w:r>
         <w:rPr>
@@ -748,35 +640,7 @@
         <w:rPr>
           <w:rFonts w:ascii="Times New Roman" w:eastAsia="Times New Roman" w:hAnsi="Times New Roman" w:cs="Times New Roman"/>
         </w:rPr>
-        <w:t xml:space="preserve"> from which “Join” button they click on the Search page, was fairly daunting. Moreover, changes to the MySQL database schema in the “setup” Python module obviously rendered any current local database states unusable, which took some time to realize, as </w:t>
-      </w:r>
-      <w:proofErr w:type="gramStart"/>
-      <w:r>
-        <w:rPr>
-          <w:rFonts w:ascii="Times New Roman" w:eastAsia="Times New Roman" w:hAnsi="Times New Roman" w:cs="Times New Roman"/>
-        </w:rPr>
-        <w:t>all of</w:t>
-      </w:r>
-      <w:proofErr w:type="gramEnd"/>
-      <w:r>
-        <w:rPr>
-          <w:rFonts w:ascii="Times New Roman" w:eastAsia="Times New Roman" w:hAnsi="Times New Roman" w:cs="Times New Roman"/>
-        </w:rPr>
-        <w:t xml:space="preserve"> our group member’s machines had already set up an obsolete version of our schema, causing issues. The solution was, of course, to simply enter the local MySQL servers, drop the database, and re-run the project, but this was unclear for some time. Other than that, this increment went </w:t>
-      </w:r>
-      <w:proofErr w:type="gramStart"/>
-      <w:r>
-        <w:rPr>
-          <w:rFonts w:ascii="Times New Roman" w:eastAsia="Times New Roman" w:hAnsi="Times New Roman" w:cs="Times New Roman"/>
-        </w:rPr>
-        <w:t>fairly smoothly</w:t>
-      </w:r>
-      <w:proofErr w:type="gramEnd"/>
-      <w:r>
-        <w:rPr>
-          <w:rFonts w:ascii="Times New Roman" w:eastAsia="Times New Roman" w:hAnsi="Times New Roman" w:cs="Times New Roman"/>
-        </w:rPr>
-        <w:t xml:space="preserve"> in terms of code and feature development.</w:t>
+        <w:t xml:space="preserve"> from which “Join” button they click on the Search page, was fairly daunting. Moreover, changes to the MySQL database schema in the “setup” Python module obviously rendered any current local database states unusable, which took some time to realize, as all of our group member’s machines had already set up an obsolete version of our schema, causing issues. The solution was, of course, to simply enter the local MySQL servers, drop the database, and re-run the project, but this was unclear for some time. Other than that, this increment went fairly smoothly in terms of code and feature development.</w:t>
       </w:r>
     </w:p>
     <w:p>
@@ -820,21 +684,7 @@
         <w:rPr>
           <w:rFonts w:ascii="Times New Roman" w:eastAsia="Times New Roman" w:hAnsi="Times New Roman" w:cs="Times New Roman"/>
         </w:rPr>
-        <w:t xml:space="preserve">although we are moving towards a solution for eventually distributing the </w:t>
-      </w:r>
-      <w:proofErr w:type="gramStart"/>
-      <w:r>
-        <w:rPr>
-          <w:rFonts w:ascii="Times New Roman" w:eastAsia="Times New Roman" w:hAnsi="Times New Roman" w:cs="Times New Roman"/>
-        </w:rPr>
-        <w:t>back-end</w:t>
-      </w:r>
-      <w:proofErr w:type="gramEnd"/>
-      <w:r>
-        <w:rPr>
-          <w:rFonts w:ascii="Times New Roman" w:eastAsia="Times New Roman" w:hAnsi="Times New Roman" w:cs="Times New Roman"/>
-        </w:rPr>
-        <w:t>, possibly moving away from a MySQL implementation in the future</w:t>
+        <w:t>although we are moving towards a solution for eventually distributing the back-end, possibly moving away from a MySQL implementation in the future</w:t>
       </w:r>
       <w:r>
         <w:rPr>
@@ -1249,6 +1099,14 @@
           <w:bCs/>
           <w:iCs/>
         </w:rPr>
+        <w:t>; Wrote the entirety of the Stakeholder Communication letter</w:t>
+      </w:r>
+      <w:r>
+        <w:rPr>
+          <w:rFonts w:ascii="Times New Roman" w:eastAsia="Times New Roman" w:hAnsi="Times New Roman" w:cs="Times New Roman"/>
+          <w:bCs/>
+          <w:iCs/>
+        </w:rPr>
         <w:t>.</w:t>
       </w:r>
     </w:p>
@@ -1444,25 +1302,7 @@
           <w:bCs/>
           <w:iCs/>
         </w:rPr>
-        <w:t xml:space="preserve">Jack </w:t>
-      </w:r>
-      <w:proofErr w:type="spellStart"/>
-      <w:r>
-        <w:rPr>
-          <w:rFonts w:ascii="Times New Roman" w:eastAsia="Times New Roman" w:hAnsi="Times New Roman" w:cs="Times New Roman"/>
-          <w:bCs/>
-          <w:iCs/>
-        </w:rPr>
-        <w:t>Throdahl</w:t>
-      </w:r>
-      <w:proofErr w:type="spellEnd"/>
-      <w:r>
-        <w:rPr>
-          <w:rFonts w:ascii="Times New Roman" w:eastAsia="Times New Roman" w:hAnsi="Times New Roman" w:cs="Times New Roman"/>
-          <w:bCs/>
-          <w:iCs/>
-        </w:rPr>
-        <w:t>:</w:t>
+        <w:t>Jack Throdahl:</w:t>
       </w:r>
     </w:p>
     <w:p>
@@ -1493,25 +1333,7 @@
           <w:bCs/>
           <w:iCs/>
         </w:rPr>
-        <w:t xml:space="preserve">Absent </w:t>
-      </w:r>
-      <w:proofErr w:type="gramStart"/>
-      <w:r>
-        <w:rPr>
-          <w:rFonts w:ascii="Times New Roman" w:eastAsia="Times New Roman" w:hAnsi="Times New Roman" w:cs="Times New Roman"/>
-          <w:bCs/>
-          <w:iCs/>
-        </w:rPr>
-        <w:t>for</w:t>
-      </w:r>
-      <w:proofErr w:type="gramEnd"/>
-      <w:r>
-        <w:rPr>
-          <w:rFonts w:ascii="Times New Roman" w:eastAsia="Times New Roman" w:hAnsi="Times New Roman" w:cs="Times New Roman"/>
-          <w:bCs/>
-          <w:iCs/>
-        </w:rPr>
-        <w:t xml:space="preserve"> the drafting of this document; no contribution</w:t>
+        <w:t>Absent for the drafting of this document; no contribution</w:t>
       </w:r>
       <w:r>
         <w:rPr>
@@ -1738,25 +1560,7 @@
           <w:bCs/>
           <w:iCs/>
         </w:rPr>
-        <w:t xml:space="preserve">system allowing Users within a Billing Group to contact/message the Group Manager, a ledger detailing records of previous payments for each Billing Group, a payment system allowing for the simulation of a User conducting a transaction such as involving paying money towards the bill, and a Billing Group Management system allowing Group Managers to change the bill amount and percentage distribution among members, and add/remove members from the Billing Group. Moreover, we plan to have the MySQL database back-end distributed, such that it no longer operates locally on the client machine, and instead can be accessed from anywhere, meaning the data is </w:t>
-      </w:r>
-      <w:proofErr w:type="gramStart"/>
-      <w:r>
-        <w:rPr>
-          <w:rFonts w:ascii="Times New Roman" w:eastAsia="Times New Roman" w:hAnsi="Times New Roman" w:cs="Times New Roman"/>
-          <w:bCs/>
-          <w:iCs/>
-        </w:rPr>
-        <w:t>stored</w:t>
-      </w:r>
-      <w:proofErr w:type="gramEnd"/>
-      <w:r>
-        <w:rPr>
-          <w:rFonts w:ascii="Times New Roman" w:eastAsia="Times New Roman" w:hAnsi="Times New Roman" w:cs="Times New Roman"/>
-          <w:bCs/>
-          <w:iCs/>
-        </w:rPr>
-        <w:t xml:space="preserve"> server-side, while being read from and interacted with by individual clients through their web browsers.</w:t>
+        <w:t>system allowing Users within a Billing Group to contact/message the Group Manager, a ledger detailing records of previous payments for each Billing Group, a payment system allowing for the simulation of a User conducting a transaction such as involving paying money towards the bill, and a Billing Group Management system allowing Group Managers to change the bill amount and percentage distribution among members, and add/remove members from the Billing Group. Moreover, we plan to have the MySQL database back-end distributed, such that it no longer operates locally on the client machine, and instead can be accessed from anywhere, meaning the data is stored server-side, while being read from and interacted with by individual clients through their web browsers.</w:t>
       </w:r>
     </w:p>
     <w:p>
@@ -1967,25 +1771,7 @@
             <w:bCs/>
             <w:iCs/>
           </w:rPr>
-          <w:t>https://youtu.be/r9TV</w:t>
-        </w:r>
-        <w:r>
-          <w:rPr>
-            <w:rStyle w:val="Hyperlink"/>
-            <w:rFonts w:ascii="Times New Roman" w:eastAsia="Times New Roman" w:hAnsi="Times New Roman" w:cs="Times New Roman"/>
-            <w:bCs/>
-            <w:iCs/>
-          </w:rPr>
-          <w:t>U</w:t>
-        </w:r>
-        <w:r>
-          <w:rPr>
-            <w:rStyle w:val="Hyperlink"/>
-            <w:rFonts w:ascii="Times New Roman" w:eastAsia="Times New Roman" w:hAnsi="Times New Roman" w:cs="Times New Roman"/>
-            <w:bCs/>
-            <w:iCs/>
-          </w:rPr>
-          <w:t>V40094</w:t>
+          <w:t>https://youtu.be/r9TVUV40094</w:t>
         </w:r>
       </w:hyperlink>
     </w:p>

</xml_diff>